<commit_message>
FInal Website for published
</commit_message>
<xml_diff>
--- a/Resource/Publications by Dr Md Ridwan Islam.docx
+++ b/Resource/Publications by Dr Md Ridwan Islam.docx
@@ -1,6 +1,6 @@
 
 <file path=word/document.xml><?xml version="1.0" encoding="utf-8"?>
-<w:document xmlns:wpc="http://schemas.microsoft.com/office/word/2010/wordprocessingCanvas" xmlns:cx="http://schemas.microsoft.com/office/drawing/2014/chartex" xmlns:cx1="http://schemas.microsoft.com/office/drawing/2015/9/8/chartex" xmlns:cx2="http://schemas.microsoft.com/office/drawing/2015/10/21/chartex" xmlns:cx3="http://schemas.microsoft.com/office/drawing/2016/5/9/chartex" xmlns:cx4="http://schemas.microsoft.com/office/drawing/2016/5/10/chartex" xmlns:cx5="http://schemas.microsoft.com/office/drawing/2016/5/11/chartex" xmlns:cx6="http://schemas.microsoft.com/office/drawing/2016/5/12/chartex" xmlns:cx7="http://schemas.microsoft.com/office/drawing/2016/5/13/chartex" xmlns:cx8="http://schemas.microsoft.com/office/drawing/2016/5/14/chartex" xmlns:mc="http://schemas.openxmlformats.org/markup-compatibility/2006" xmlns:aink="http://schemas.microsoft.com/office/drawing/2016/ink" xmlns:am3d="http://schemas.microsoft.com/office/drawing/2017/model3d" xmlns:o="urn:schemas-microsoft-com:office:office" xmlns:oel="http://schemas.microsoft.com/office/2019/extlst" xmlns:r="http://schemas.openxmlformats.org/officeDocument/2006/relationships" xmlns:m="http://schemas.openxmlformats.org/officeDocument/2006/math" xmlns:v="urn:schemas-microsoft-com:vml" xmlns:wp14="http://schemas.microsoft.com/office/word/2010/wordprocessingDrawing" xmlns:wp="http://schemas.openxmlformats.org/drawingml/2006/wordprocessingDrawing" xmlns:w10="urn:schemas-microsoft-com:office:word" xmlns:w="http://schemas.openxmlformats.org/wordprocessingml/2006/main" xmlns:w14="http://schemas.microsoft.com/office/word/2010/wordml" xmlns:w15="http://schemas.microsoft.com/office/word/2012/wordml" xmlns:w16cex="http://schemas.microsoft.com/office/word/2018/wordml/cex" xmlns:w16cid="http://schemas.microsoft.com/office/word/2016/wordml/cid" xmlns:w16="http://schemas.microsoft.com/office/word/2018/wordml" xmlns:w16du="http://schemas.microsoft.com/office/word/2023/wordml/word16du" xmlns:w16sdtdh="http://schemas.microsoft.com/office/word/2020/wordml/sdtdatahash" xmlns:w16sdtfl="http://schemas.microsoft.com/office/word/2024/wordml/sdtformatlock" xmlns:w16se="http://schemas.microsoft.com/office/word/2015/wordml/symex" xmlns:wpg="http://schemas.microsoft.com/office/word/2010/wordprocessingGroup" xmlns:wpi="http://schemas.microsoft.com/office/word/2010/wordprocessingInk" xmlns:wne="http://schemas.microsoft.com/office/word/2006/wordml" xmlns:wps="http://schemas.microsoft.com/office/word/2010/wordprocessingShape" mc:Ignorable="w14 w15 w16se w16cid w16 w16cex w16sdtdh w16sdtfl w16du wp14">
+<w:document xmlns:wpc="http://schemas.microsoft.com/office/word/2010/wordprocessingCanvas" xmlns:cx="http://schemas.microsoft.com/office/drawing/2014/chartex" xmlns:cx1="http://schemas.microsoft.com/office/drawing/2015/9/8/chartex" xmlns:cx2="http://schemas.microsoft.com/office/drawing/2015/10/21/chartex" xmlns:cx3="http://schemas.microsoft.com/office/drawing/2016/5/9/chartex" xmlns:cx4="http://schemas.microsoft.com/office/drawing/2016/5/10/chartex" xmlns:cx5="http://schemas.microsoft.com/office/drawing/2016/5/11/chartex" xmlns:cx6="http://schemas.microsoft.com/office/drawing/2016/5/12/chartex" xmlns:cx7="http://schemas.microsoft.com/office/drawing/2016/5/13/chartex" xmlns:cx8="http://schemas.microsoft.com/office/drawing/2016/5/14/chartex" xmlns:mc="http://schemas.openxmlformats.org/markup-compatibility/2006" xmlns:aink="http://schemas.microsoft.com/office/drawing/2016/ink" xmlns:am3d="http://schemas.microsoft.com/office/drawing/2017/model3d" xmlns:o="urn:schemas-microsoft-com:office:office" xmlns:oel="http://schemas.microsoft.com/office/2019/extlst" xmlns:r="http://schemas.openxmlformats.org/officeDocument/2006/relationships" xmlns:m="http://schemas.openxmlformats.org/officeDocument/2006/math" xmlns:v="urn:schemas-microsoft-com:vml" xmlns:wp14="http://schemas.microsoft.com/office/word/2010/wordprocessingDrawing" xmlns:wp="http://schemas.openxmlformats.org/drawingml/2006/wordprocessingDrawing" xmlns:w10="urn:schemas-microsoft-com:office:word" xmlns:w="http://schemas.openxmlformats.org/wordprocessingml/2006/main" xmlns:w14="http://schemas.microsoft.com/office/word/2010/wordml" xmlns:w15="http://schemas.microsoft.com/office/word/2012/wordml" xmlns:w16cex="http://schemas.microsoft.com/office/word/2018/wordml/cex" xmlns:w16cid="http://schemas.microsoft.com/office/word/2016/wordml/cid" xmlns:w16="http://schemas.microsoft.com/office/word/2018/wordml" xmlns:w16sdtdh="http://schemas.microsoft.com/office/word/2020/wordml/sdtdatahash" xmlns:w16se="http://schemas.microsoft.com/office/word/2015/wordml/symex" xmlns:wpg="http://schemas.microsoft.com/office/word/2010/wordprocessingGroup" xmlns:wpi="http://schemas.microsoft.com/office/word/2010/wordprocessingInk" xmlns:wne="http://schemas.microsoft.com/office/word/2006/wordml" xmlns:wps="http://schemas.microsoft.com/office/word/2010/wordprocessingShape" mc:Ignorable="w14 w15 w16se w16cid w16 w16cex w16sdtdh wp14">
   <w:body>
     <w:p>
       <w:pPr>
@@ -22,7 +22,7 @@
         <w:pStyle w:val="ListParagraph"/>
         <w:numPr>
           <w:ilvl w:val="0"/>
-          <w:numId w:val="2"/>
+          <w:numId w:val="3"/>
         </w:numPr>
       </w:pPr>
       <w:r>
@@ -50,7 +50,7 @@
         <w:pStyle w:val="ListParagraph"/>
         <w:numPr>
           <w:ilvl w:val="0"/>
-          <w:numId w:val="2"/>
+          <w:numId w:val="3"/>
         </w:numPr>
       </w:pPr>
       <w:r>
@@ -62,7 +62,7 @@
         <w:pStyle w:val="ListParagraph"/>
         <w:numPr>
           <w:ilvl w:val="0"/>
-          <w:numId w:val="2"/>
+          <w:numId w:val="3"/>
         </w:numPr>
       </w:pPr>
       <w:r>
@@ -74,7 +74,7 @@
         <w:pStyle w:val="ListParagraph"/>
         <w:numPr>
           <w:ilvl w:val="0"/>
-          <w:numId w:val="2"/>
+          <w:numId w:val="3"/>
         </w:numPr>
       </w:pPr>
       <w:r>
@@ -94,7 +94,7 @@
         <w:pStyle w:val="ListParagraph"/>
         <w:numPr>
           <w:ilvl w:val="0"/>
-          <w:numId w:val="2"/>
+          <w:numId w:val="3"/>
         </w:numPr>
       </w:pPr>
       <w:r>
@@ -138,7 +138,7 @@
         <w:pStyle w:val="ListParagraph"/>
         <w:numPr>
           <w:ilvl w:val="0"/>
-          <w:numId w:val="2"/>
+          <w:numId w:val="3"/>
         </w:numPr>
       </w:pPr>
       <w:r>
@@ -174,11 +174,19 @@
         <w:pStyle w:val="ListParagraph"/>
         <w:numPr>
           <w:ilvl w:val="0"/>
-          <w:numId w:val="2"/>
-        </w:numPr>
-      </w:pPr>
-      <w:r>
-        <w:t xml:space="preserve">Barratt MJ, Nuzhat S, Ahsan K, Frese SA, </w:t>
+          <w:numId w:val="3"/>
+        </w:numPr>
+      </w:pPr>
+      <w:r>
+        <w:t xml:space="preserve">Barratt MJ, Nuzhat S, Ahsan K, </w:t>
+      </w:r>
+      <w:proofErr w:type="spellStart"/>
+      <w:r>
+        <w:t>Frese</w:t>
+      </w:r>
+      <w:proofErr w:type="spellEnd"/>
+      <w:r>
+        <w:t xml:space="preserve"> SA, </w:t>
       </w:r>
       <w:proofErr w:type="spellStart"/>
       <w:r>
@@ -218,7 +226,7 @@
         <w:pStyle w:val="ListParagraph"/>
         <w:numPr>
           <w:ilvl w:val="0"/>
-          <w:numId w:val="2"/>
+          <w:numId w:val="3"/>
         </w:numPr>
       </w:pPr>
       <w:r>
@@ -230,7 +238,7 @@
         <w:pStyle w:val="ListParagraph"/>
         <w:numPr>
           <w:ilvl w:val="0"/>
-          <w:numId w:val="2"/>
+          <w:numId w:val="3"/>
         </w:numPr>
       </w:pPr>
       <w:r>
@@ -242,7 +250,7 @@
         <w:pStyle w:val="ListParagraph"/>
         <w:numPr>
           <w:ilvl w:val="0"/>
-          <w:numId w:val="2"/>
+          <w:numId w:val="3"/>
         </w:numPr>
       </w:pPr>
       <w:r>
@@ -274,7 +282,7 @@
         <w:pStyle w:val="ListParagraph"/>
         <w:numPr>
           <w:ilvl w:val="0"/>
-          <w:numId w:val="2"/>
+          <w:numId w:val="3"/>
         </w:numPr>
       </w:pPr>
       <w:r>
@@ -302,11 +310,19 @@
         <w:pStyle w:val="ListParagraph"/>
         <w:numPr>
           <w:ilvl w:val="0"/>
-          <w:numId w:val="2"/>
-        </w:numPr>
-      </w:pPr>
-      <w:r>
-        <w:t xml:space="preserve">Nuzhat S, Palit P, Mahfuz M, Islam MR, Hasan ST, Islam MM, Sarker SA, Kyle DJ, Flannery RL, Vinjamuri A, </w:t>
+          <w:numId w:val="3"/>
+        </w:numPr>
+      </w:pPr>
+      <w:r>
+        <w:t xml:space="preserve">Nuzhat S, Palit P, Mahfuz M, Islam MR, Hasan ST, Islam MM, Sarker SA, Kyle DJ, Flannery RL, </w:t>
+      </w:r>
+      <w:proofErr w:type="spellStart"/>
+      <w:r>
+        <w:t>Vinjamuri</w:t>
+      </w:r>
+      <w:proofErr w:type="spellEnd"/>
+      <w:r>
+        <w:t xml:space="preserve"> A, </w:t>
       </w:r>
       <w:proofErr w:type="spellStart"/>
       <w:r>
@@ -322,7 +338,7 @@
         <w:pStyle w:val="ListParagraph"/>
         <w:numPr>
           <w:ilvl w:val="0"/>
-          <w:numId w:val="2"/>
+          <w:numId w:val="3"/>
         </w:numPr>
       </w:pPr>
       <w:r>
@@ -334,7 +350,7 @@
         <w:pStyle w:val="ListParagraph"/>
         <w:numPr>
           <w:ilvl w:val="0"/>
-          <w:numId w:val="2"/>
+          <w:numId w:val="3"/>
         </w:numPr>
       </w:pPr>
       <w:r>
@@ -362,7 +378,7 @@
         <w:pStyle w:val="ListParagraph"/>
         <w:numPr>
           <w:ilvl w:val="0"/>
-          <w:numId w:val="2"/>
+          <w:numId w:val="3"/>
         </w:numPr>
       </w:pPr>
       <w:r>
@@ -374,7 +390,7 @@
         <w:pStyle w:val="ListParagraph"/>
         <w:numPr>
           <w:ilvl w:val="0"/>
-          <w:numId w:val="2"/>
+          <w:numId w:val="3"/>
         </w:numPr>
       </w:pPr>
       <w:r>
@@ -402,7 +418,7 @@
         <w:pStyle w:val="ListParagraph"/>
         <w:numPr>
           <w:ilvl w:val="0"/>
-          <w:numId w:val="2"/>
+          <w:numId w:val="3"/>
         </w:numPr>
       </w:pPr>
       <w:r>
@@ -446,7 +462,7 @@
         <w:pStyle w:val="ListParagraph"/>
         <w:numPr>
           <w:ilvl w:val="0"/>
-          <w:numId w:val="2"/>
+          <w:numId w:val="3"/>
         </w:numPr>
       </w:pPr>
       <w:r>
@@ -490,7 +506,7 @@
         <w:pStyle w:val="ListParagraph"/>
         <w:numPr>
           <w:ilvl w:val="0"/>
-          <w:numId w:val="2"/>
+          <w:numId w:val="3"/>
         </w:numPr>
       </w:pPr>
       <w:r>
@@ -510,19 +526,52 @@
       </w:r>
       <w:proofErr w:type="spellEnd"/>
       <w:r>
-        <w:t xml:space="preserve"> Study (GEMS). </w:t>
-      </w:r>
+        <w:t xml:space="preserve"> Study (GEMS). BMJ </w:t>
+      </w:r>
+      <w:proofErr w:type="spellStart"/>
+      <w:r>
+        <w:t>Paediatr</w:t>
+      </w:r>
+      <w:proofErr w:type="spellEnd"/>
+      <w:r>
+        <w:t xml:space="preserve"> Open. 2025 Jul 16;9(1</w:t>
+      </w:r>
+      <w:proofErr w:type="gramStart"/>
+      <w:r>
+        <w:t>):e</w:t>
+      </w:r>
+      <w:proofErr w:type="gramEnd"/>
+      <w:r>
+        <w:t xml:space="preserve">003622. </w:t>
+      </w:r>
+      <w:proofErr w:type="spellStart"/>
+      <w:r>
+        <w:t>doi</w:t>
+      </w:r>
+      <w:proofErr w:type="spellEnd"/>
+      <w:r>
+        <w:t>: 10.1136/bmjpo-2025-003622. PMID: 40670046; PMCID: PMC12273133.</w:t>
+      </w:r>
+    </w:p>
+    <w:p>
+      <w:pPr>
+        <w:pStyle w:val="ListParagraph"/>
+        <w:numPr>
+          <w:ilvl w:val="0"/>
+          <w:numId w:val="3"/>
+        </w:numPr>
+      </w:pPr>
       <w:r>
         <w:lastRenderedPageBreak/>
-        <w:t xml:space="preserve">BMJ </w:t>
-      </w:r>
-      <w:proofErr w:type="spellStart"/>
-      <w:r>
-        <w:t>Paediatr</w:t>
-      </w:r>
-      <w:proofErr w:type="spellEnd"/>
-      <w:r>
-        <w:t xml:space="preserve"> Open. 2025 Jul 16;9(1</w:t>
+        <w:t xml:space="preserve">Bashar SJ, Islam MR, Nuzhat S, Amin R, Rahman MM, Pavlinac PB, Arnold SL, Newlands A, Ahmed T, Chisti MJ. Antibiotic use prior to attending a large diarrheal disease hospital among preschool children suffering from bloody or non-bloody diarrhea: A cross-sectional study conducted in Bangladesh. </w:t>
+      </w:r>
+      <w:proofErr w:type="spellStart"/>
+      <w:r>
+        <w:t>Plos</w:t>
+      </w:r>
+      <w:proofErr w:type="spellEnd"/>
+      <w:r>
+        <w:t xml:space="preserve"> one. 2024 Nov 26;19(11</w:t>
       </w:r>
       <w:proofErr w:type="gramStart"/>
       <w:r>
@@ -530,35 +579,51 @@
       </w:r>
       <w:proofErr w:type="gramEnd"/>
       <w:r>
-        <w:t xml:space="preserve">003622. </w:t>
-      </w:r>
-      <w:proofErr w:type="spellStart"/>
-      <w:r>
-        <w:t>doi</w:t>
-      </w:r>
-      <w:proofErr w:type="spellEnd"/>
-      <w:r>
-        <w:t>: 10.1136/bmjpo-2025-003622. PMID: 40670046; PMCID: PMC12273133.</w:t>
-      </w:r>
-    </w:p>
-    <w:p>
-      <w:pPr>
-        <w:pStyle w:val="ListParagraph"/>
-        <w:numPr>
-          <w:ilvl w:val="0"/>
-          <w:numId w:val="2"/>
-        </w:numPr>
-      </w:pPr>
-      <w:r>
-        <w:t xml:space="preserve">Bashar SJ, Islam MR, Nuzhat S, Amin R, Rahman MM, Pavlinac PB, Arnold SL, Newlands A, Ahmed T, Chisti MJ. Antibiotic use prior to attending a large diarrheal disease hospital among preschool children suffering from bloody or non-bloody diarrhea: A cross-sectional study conducted in Bangladesh. </w:t>
-      </w:r>
-      <w:proofErr w:type="spellStart"/>
-      <w:r>
-        <w:t>Plos</w:t>
-      </w:r>
-      <w:proofErr w:type="spellEnd"/>
-      <w:r>
-        <w:t xml:space="preserve"> one. 2024 Nov 26;19(11</w:t>
+        <w:t>0314325.</w:t>
+      </w:r>
+    </w:p>
+    <w:p>
+      <w:pPr>
+        <w:pStyle w:val="ListParagraph"/>
+        <w:numPr>
+          <w:ilvl w:val="0"/>
+          <w:numId w:val="3"/>
+        </w:numPr>
+      </w:pPr>
+      <w:r>
+        <w:t>Nuzhat S, Abdullah F, Islam MR, Alam B, Khan AI, Chisti MJ, Ahmed T. Protection of staff and families during COVID-19 pandemic: experience from a research institute in Bangladesh. The Lancet Regional Health-Southeast Asia. 2024 Mar 1;22.</w:t>
+      </w:r>
+    </w:p>
+    <w:p>
+      <w:pPr>
+        <w:pStyle w:val="ListParagraph"/>
+        <w:numPr>
+          <w:ilvl w:val="0"/>
+          <w:numId w:val="3"/>
+        </w:numPr>
+      </w:pPr>
+      <w:r>
+        <w:t>Al Fidah MF, Islam MR, Ahmed T, Nuzhat S. Minimum acceptable diet and undernutrition in Bangladesh: evidence from Multiple Indicator Cluster Survey 2019. Clinical Epidemiology and Global Health. 2025 Jul 19:102140.</w:t>
+      </w:r>
+    </w:p>
+    <w:p>
+      <w:pPr>
+        <w:pStyle w:val="ListParagraph"/>
+        <w:numPr>
+          <w:ilvl w:val="0"/>
+          <w:numId w:val="3"/>
+        </w:numPr>
+      </w:pPr>
+      <w:r>
+        <w:t xml:space="preserve">Nuzhat S, Islam MR, Das S, Bashar SJ, Pavlinac PB, Arnold SL, Newlands A, Gibson R, Alvaro EF, Addo J, Khanam F. Tebipenem pivoxil as an alternative to ceftriaxone for clinically non-responding children with shigellosis: a </w:t>
+      </w:r>
+      <w:proofErr w:type="spellStart"/>
+      <w:r>
+        <w:t>randomised</w:t>
+      </w:r>
+      <w:proofErr w:type="spellEnd"/>
+      <w:r>
+        <w:t xml:space="preserve"> non-inferiority trial protocol. BMJ open. 2025 Feb 1;15(2</w:t>
       </w:r>
       <w:proofErr w:type="gramStart"/>
       <w:r>
@@ -566,58 +631,6 @@
       </w:r>
       <w:proofErr w:type="gramEnd"/>
       <w:r>
-        <w:t>0314325.</w:t>
-      </w:r>
-    </w:p>
-    <w:p>
-      <w:pPr>
-        <w:pStyle w:val="ListParagraph"/>
-        <w:numPr>
-          <w:ilvl w:val="0"/>
-          <w:numId w:val="2"/>
-        </w:numPr>
-      </w:pPr>
-      <w:r>
-        <w:t>Nuzhat S, Abdullah F, Islam MR, Alam B, Khan AI, Chisti MJ, Ahmed T. Protection of staff and families during COVID-19 pandemic: experience from a research institute in Bangladesh. The Lancet Regional Health-Southeast Asia. 2024 Mar 1;22.</w:t>
-      </w:r>
-    </w:p>
-    <w:p>
-      <w:pPr>
-        <w:pStyle w:val="ListParagraph"/>
-        <w:numPr>
-          <w:ilvl w:val="0"/>
-          <w:numId w:val="2"/>
-        </w:numPr>
-      </w:pPr>
-      <w:r>
-        <w:t>Al Fidah MF, Islam MR, Ahmed T, Nuzhat S. Minimum acceptable diet and undernutrition in Bangladesh: evidence from Multiple Indicator Cluster Survey 2019. Clinical Epidemiology and Global Health. 2025 Jul 19:102140.</w:t>
-      </w:r>
-    </w:p>
-    <w:p>
-      <w:pPr>
-        <w:pStyle w:val="ListParagraph"/>
-        <w:numPr>
-          <w:ilvl w:val="0"/>
-          <w:numId w:val="2"/>
-        </w:numPr>
-      </w:pPr>
-      <w:r>
-        <w:t xml:space="preserve">Nuzhat S, Islam MR, Das S, Bashar SJ, Pavlinac PB, Arnold SL, Newlands A, Gibson R, Alvaro EF, Addo J, Khanam F. Tebipenem pivoxil as an alternative to ceftriaxone for clinically non-responding children with shigellosis: a </w:t>
-      </w:r>
-      <w:proofErr w:type="spellStart"/>
-      <w:r>
-        <w:t>randomised</w:t>
-      </w:r>
-      <w:proofErr w:type="spellEnd"/>
-      <w:r>
-        <w:t xml:space="preserve"> non-inferiority trial protocol. BMJ open. 2025 Feb 1;15(2</w:t>
-      </w:r>
-      <w:proofErr w:type="gramStart"/>
-      <w:r>
-        <w:t>):e</w:t>
-      </w:r>
-      <w:proofErr w:type="gramEnd"/>
-      <w:r>
         <w:t>088449.</w:t>
       </w:r>
     </w:p>
@@ -626,7 +639,7 @@
         <w:pStyle w:val="ListParagraph"/>
         <w:numPr>
           <w:ilvl w:val="0"/>
-          <w:numId w:val="2"/>
+          <w:numId w:val="3"/>
         </w:numPr>
       </w:pPr>
       <w:r>
@@ -650,7 +663,7 @@
 </file>
 
 <file path=word/numbering.xml><?xml version="1.0" encoding="utf-8"?>
-<w:numbering xmlns:wpc="http://schemas.microsoft.com/office/word/2010/wordprocessingCanvas" xmlns:cx="http://schemas.microsoft.com/office/drawing/2014/chartex" xmlns:cx1="http://schemas.microsoft.com/office/drawing/2015/9/8/chartex" xmlns:cx2="http://schemas.microsoft.com/office/drawing/2015/10/21/chartex" xmlns:cx3="http://schemas.microsoft.com/office/drawing/2016/5/9/chartex" xmlns:cx4="http://schemas.microsoft.com/office/drawing/2016/5/10/chartex" xmlns:cx5="http://schemas.microsoft.com/office/drawing/2016/5/11/chartex" xmlns:cx6="http://schemas.microsoft.com/office/drawing/2016/5/12/chartex" xmlns:cx7="http://schemas.microsoft.com/office/drawing/2016/5/13/chartex" xmlns:cx8="http://schemas.microsoft.com/office/drawing/2016/5/14/chartex" xmlns:mc="http://schemas.openxmlformats.org/markup-compatibility/2006" xmlns:aink="http://schemas.microsoft.com/office/drawing/2016/ink" xmlns:am3d="http://schemas.microsoft.com/office/drawing/2017/model3d" xmlns:o="urn:schemas-microsoft-com:office:office" xmlns:oel="http://schemas.microsoft.com/office/2019/extlst" xmlns:r="http://schemas.openxmlformats.org/officeDocument/2006/relationships" xmlns:m="http://schemas.openxmlformats.org/officeDocument/2006/math" xmlns:v="urn:schemas-microsoft-com:vml" xmlns:wp14="http://schemas.microsoft.com/office/word/2010/wordprocessingDrawing" xmlns:wp="http://schemas.openxmlformats.org/drawingml/2006/wordprocessingDrawing" xmlns:w10="urn:schemas-microsoft-com:office:word" xmlns:w="http://schemas.openxmlformats.org/wordprocessingml/2006/main" xmlns:w14="http://schemas.microsoft.com/office/word/2010/wordml" xmlns:w15="http://schemas.microsoft.com/office/word/2012/wordml" xmlns:w16cex="http://schemas.microsoft.com/office/word/2018/wordml/cex" xmlns:w16cid="http://schemas.microsoft.com/office/word/2016/wordml/cid" xmlns:w16="http://schemas.microsoft.com/office/word/2018/wordml" xmlns:w16du="http://schemas.microsoft.com/office/word/2023/wordml/word16du" xmlns:w16sdtdh="http://schemas.microsoft.com/office/word/2020/wordml/sdtdatahash" xmlns:w16sdtfl="http://schemas.microsoft.com/office/word/2024/wordml/sdtformatlock" xmlns:w16se="http://schemas.microsoft.com/office/word/2015/wordml/symex" xmlns:wpg="http://schemas.microsoft.com/office/word/2010/wordprocessingGroup" xmlns:wpi="http://schemas.microsoft.com/office/word/2010/wordprocessingInk" xmlns:wne="http://schemas.microsoft.com/office/word/2006/wordml" xmlns:wps="http://schemas.microsoft.com/office/word/2010/wordprocessingShape" mc:Ignorable="w14 w15 w16se w16cid w16 w16cex w16sdtdh w16sdtfl w16du wp14">
+<w:numbering xmlns:wpc="http://schemas.microsoft.com/office/word/2010/wordprocessingCanvas" xmlns:cx="http://schemas.microsoft.com/office/drawing/2014/chartex" xmlns:cx1="http://schemas.microsoft.com/office/drawing/2015/9/8/chartex" xmlns:cx2="http://schemas.microsoft.com/office/drawing/2015/10/21/chartex" xmlns:cx3="http://schemas.microsoft.com/office/drawing/2016/5/9/chartex" xmlns:cx4="http://schemas.microsoft.com/office/drawing/2016/5/10/chartex" xmlns:cx5="http://schemas.microsoft.com/office/drawing/2016/5/11/chartex" xmlns:cx6="http://schemas.microsoft.com/office/drawing/2016/5/12/chartex" xmlns:cx7="http://schemas.microsoft.com/office/drawing/2016/5/13/chartex" xmlns:cx8="http://schemas.microsoft.com/office/drawing/2016/5/14/chartex" xmlns:mc="http://schemas.openxmlformats.org/markup-compatibility/2006" xmlns:aink="http://schemas.microsoft.com/office/drawing/2016/ink" xmlns:am3d="http://schemas.microsoft.com/office/drawing/2017/model3d" xmlns:o="urn:schemas-microsoft-com:office:office" xmlns:oel="http://schemas.microsoft.com/office/2019/extlst" xmlns:r="http://schemas.openxmlformats.org/officeDocument/2006/relationships" xmlns:m="http://schemas.openxmlformats.org/officeDocument/2006/math" xmlns:v="urn:schemas-microsoft-com:vml" xmlns:wp14="http://schemas.microsoft.com/office/word/2010/wordprocessingDrawing" xmlns:wp="http://schemas.openxmlformats.org/drawingml/2006/wordprocessingDrawing" xmlns:w10="urn:schemas-microsoft-com:office:word" xmlns:w="http://schemas.openxmlformats.org/wordprocessingml/2006/main" xmlns:w14="http://schemas.microsoft.com/office/word/2010/wordml" xmlns:w15="http://schemas.microsoft.com/office/word/2012/wordml" xmlns:w16cex="http://schemas.microsoft.com/office/word/2018/wordml/cex" xmlns:w16cid="http://schemas.microsoft.com/office/word/2016/wordml/cid" xmlns:w16="http://schemas.microsoft.com/office/word/2018/wordml" xmlns:w16sdtdh="http://schemas.microsoft.com/office/word/2020/wordml/sdtdatahash" xmlns:w16se="http://schemas.microsoft.com/office/word/2015/wordml/symex" xmlns:wpg="http://schemas.microsoft.com/office/word/2010/wordprocessingGroup" xmlns:wpi="http://schemas.microsoft.com/office/word/2010/wordprocessingInk" xmlns:wne="http://schemas.microsoft.com/office/word/2006/wordml" xmlns:wps="http://schemas.microsoft.com/office/word/2010/wordprocessingShape" mc:Ignorable="w14 w15 w16se w16cid w16 w16cex w16sdtdh wp14">
   <w:abstractNum w:abstractNumId="0" w15:restartNumberingAfterBreak="0">
     <w:nsid w:val="186F0EB2"/>
     <w:multiLevelType w:val="hybridMultilevel"/>
@@ -741,6 +754,119 @@
     </w:lvl>
   </w:abstractNum>
   <w:abstractNum w:abstractNumId="1" w15:restartNumberingAfterBreak="0">
+    <w:nsid w:val="48A05654"/>
+    <w:multiLevelType w:val="hybridMultilevel"/>
+    <w:tmpl w:val="DD42E372"/>
+    <w:lvl w:ilvl="0" w:tplc="04090011">
+      <w:start w:val="1"/>
+      <w:numFmt w:val="decimal"/>
+      <w:lvlText w:val="%1)"/>
+      <w:lvlJc w:val="left"/>
+      <w:pPr>
+        <w:ind w:left="360" w:hanging="360"/>
+      </w:pPr>
+      <w:rPr>
+        <w:rFonts w:hint="default"/>
+      </w:rPr>
+    </w:lvl>
+    <w:lvl w:ilvl="1" w:tplc="FFFFFFFF" w:tentative="1">
+      <w:start w:val="1"/>
+      <w:numFmt w:val="bullet"/>
+      <w:lvlText w:val="o"/>
+      <w:lvlJc w:val="left"/>
+      <w:pPr>
+        <w:ind w:left="1080" w:hanging="360"/>
+      </w:pPr>
+      <w:rPr>
+        <w:rFonts w:ascii="Courier New" w:hAnsi="Courier New" w:cs="Courier New" w:hint="default"/>
+      </w:rPr>
+    </w:lvl>
+    <w:lvl w:ilvl="2" w:tplc="FFFFFFFF" w:tentative="1">
+      <w:start w:val="1"/>
+      <w:numFmt w:val="bullet"/>
+      <w:lvlText w:val=""/>
+      <w:lvlJc w:val="left"/>
+      <w:pPr>
+        <w:ind w:left="1800" w:hanging="360"/>
+      </w:pPr>
+      <w:rPr>
+        <w:rFonts w:ascii="Wingdings" w:hAnsi="Wingdings" w:hint="default"/>
+      </w:rPr>
+    </w:lvl>
+    <w:lvl w:ilvl="3" w:tplc="FFFFFFFF" w:tentative="1">
+      <w:start w:val="1"/>
+      <w:numFmt w:val="bullet"/>
+      <w:lvlText w:val=""/>
+      <w:lvlJc w:val="left"/>
+      <w:pPr>
+        <w:ind w:left="2520" w:hanging="360"/>
+      </w:pPr>
+      <w:rPr>
+        <w:rFonts w:ascii="Symbol" w:hAnsi="Symbol" w:hint="default"/>
+      </w:rPr>
+    </w:lvl>
+    <w:lvl w:ilvl="4" w:tplc="FFFFFFFF" w:tentative="1">
+      <w:start w:val="1"/>
+      <w:numFmt w:val="bullet"/>
+      <w:lvlText w:val="o"/>
+      <w:lvlJc w:val="left"/>
+      <w:pPr>
+        <w:ind w:left="3240" w:hanging="360"/>
+      </w:pPr>
+      <w:rPr>
+        <w:rFonts w:ascii="Courier New" w:hAnsi="Courier New" w:cs="Courier New" w:hint="default"/>
+      </w:rPr>
+    </w:lvl>
+    <w:lvl w:ilvl="5" w:tplc="FFFFFFFF" w:tentative="1">
+      <w:start w:val="1"/>
+      <w:numFmt w:val="bullet"/>
+      <w:lvlText w:val=""/>
+      <w:lvlJc w:val="left"/>
+      <w:pPr>
+        <w:ind w:left="3960" w:hanging="360"/>
+      </w:pPr>
+      <w:rPr>
+        <w:rFonts w:ascii="Wingdings" w:hAnsi="Wingdings" w:hint="default"/>
+      </w:rPr>
+    </w:lvl>
+    <w:lvl w:ilvl="6" w:tplc="FFFFFFFF" w:tentative="1">
+      <w:start w:val="1"/>
+      <w:numFmt w:val="bullet"/>
+      <w:lvlText w:val=""/>
+      <w:lvlJc w:val="left"/>
+      <w:pPr>
+        <w:ind w:left="4680" w:hanging="360"/>
+      </w:pPr>
+      <w:rPr>
+        <w:rFonts w:ascii="Symbol" w:hAnsi="Symbol" w:hint="default"/>
+      </w:rPr>
+    </w:lvl>
+    <w:lvl w:ilvl="7" w:tplc="FFFFFFFF" w:tentative="1">
+      <w:start w:val="1"/>
+      <w:numFmt w:val="bullet"/>
+      <w:lvlText w:val="o"/>
+      <w:lvlJc w:val="left"/>
+      <w:pPr>
+        <w:ind w:left="5400" w:hanging="360"/>
+      </w:pPr>
+      <w:rPr>
+        <w:rFonts w:ascii="Courier New" w:hAnsi="Courier New" w:cs="Courier New" w:hint="default"/>
+      </w:rPr>
+    </w:lvl>
+    <w:lvl w:ilvl="8" w:tplc="FFFFFFFF" w:tentative="1">
+      <w:start w:val="1"/>
+      <w:numFmt w:val="bullet"/>
+      <w:lvlText w:val=""/>
+      <w:lvlJc w:val="left"/>
+      <w:pPr>
+        <w:ind w:left="6120" w:hanging="360"/>
+      </w:pPr>
+      <w:rPr>
+        <w:rFonts w:ascii="Wingdings" w:hAnsi="Wingdings" w:hint="default"/>
+      </w:rPr>
+    </w:lvl>
+  </w:abstractNum>
+  <w:abstractNum w:abstractNumId="2" w15:restartNumberingAfterBreak="0">
     <w:nsid w:val="6145557A"/>
     <w:multiLevelType w:val="hybridMultilevel"/>
     <w:tmpl w:val="FC085E22"/>
@@ -857,13 +983,16 @@
     <w:abstractNumId w:val="0"/>
   </w:num>
   <w:num w:numId="2" w16cid:durableId="2119056993">
+    <w:abstractNumId w:val="2"/>
+  </w:num>
+  <w:num w:numId="3" w16cid:durableId="373236827">
     <w:abstractNumId w:val="1"/>
   </w:num>
 </w:numbering>
 </file>
 
 <file path=word/styles.xml><?xml version="1.0" encoding="utf-8"?>
-<w:styles xmlns:mc="http://schemas.openxmlformats.org/markup-compatibility/2006" xmlns:r="http://schemas.openxmlformats.org/officeDocument/2006/relationships" xmlns:w="http://schemas.openxmlformats.org/wordprocessingml/2006/main" xmlns:w14="http://schemas.microsoft.com/office/word/2010/wordml" xmlns:w15="http://schemas.microsoft.com/office/word/2012/wordml" xmlns:w16cex="http://schemas.microsoft.com/office/word/2018/wordml/cex" xmlns:w16cid="http://schemas.microsoft.com/office/word/2016/wordml/cid" xmlns:w16="http://schemas.microsoft.com/office/word/2018/wordml" xmlns:w16du="http://schemas.microsoft.com/office/word/2023/wordml/word16du" xmlns:w16sdtdh="http://schemas.microsoft.com/office/word/2020/wordml/sdtdatahash" xmlns:w16sdtfl="http://schemas.microsoft.com/office/word/2024/wordml/sdtformatlock" xmlns:w16se="http://schemas.microsoft.com/office/word/2015/wordml/symex" mc:Ignorable="w14 w15 w16se w16cid w16 w16cex w16sdtdh w16sdtfl w16du">
+<w:styles xmlns:mc="http://schemas.openxmlformats.org/markup-compatibility/2006" xmlns:r="http://schemas.openxmlformats.org/officeDocument/2006/relationships" xmlns:w="http://schemas.openxmlformats.org/wordprocessingml/2006/main" xmlns:w14="http://schemas.microsoft.com/office/word/2010/wordml" xmlns:w15="http://schemas.microsoft.com/office/word/2012/wordml" xmlns:w16cex="http://schemas.microsoft.com/office/word/2018/wordml/cex" xmlns:w16cid="http://schemas.microsoft.com/office/word/2016/wordml/cid" xmlns:w16="http://schemas.microsoft.com/office/word/2018/wordml" xmlns:w16sdtdh="http://schemas.microsoft.com/office/word/2020/wordml/sdtdatahash" xmlns:w16se="http://schemas.microsoft.com/office/word/2015/wordml/symex" mc:Ignorable="w14 w15 w16se w16cid w16 w16cex w16sdtdh">
   <w:docDefaults>
     <w:rPrDefault>
       <w:rPr>
@@ -1465,6 +1594,7 @@
   <w:style w:type="character" w:default="1" w:styleId="DefaultParagraphFont">
     <w:name w:val="Default Paragraph Font"/>
     <w:uiPriority w:val="1"/>
+    <w:semiHidden/>
     <w:unhideWhenUsed/>
   </w:style>
   <w:style w:type="table" w:default="1" w:styleId="TableNormal">

</xml_diff>